<commit_message>
credits and Duck Tales
</commit_message>
<xml_diff>
--- a/Mario Credits.docx
+++ b/Mario Credits.docx
@@ -171,9 +171,92 @@
         </w:rPr>
         <w:t>Jack Carpenter</w:t>
       </w:r>
-      <w:bookmarkStart w:id="0" w:name="_GoBack"/>
-      <w:bookmarkEnd w:id="0"/>
-    </w:p>
+    </w:p>
+    <w:p>
+      <w:pPr>
+        <w:pBdr>
+          <w:bottom w:val="single" w:sz="6" w:space="1" w:color="auto"/>
+        </w:pBdr>
+      </w:pPr>
+      <w:r>
+        <w:t xml:space="preserve">Cheekier of </w:t>
+      </w:r>
+      <w:proofErr w:type="spellStart"/>
+      <w:r>
+        <w:t>Breekis</w:t>
+      </w:r>
+      <w:proofErr w:type="spellEnd"/>
+    </w:p>
+    <w:p>
+      <w:pPr>
+        <w:rPr>
+          <w:i/>
+        </w:rPr>
+      </w:pPr>
+      <w:r>
+        <w:rPr>
+          <w:i/>
+        </w:rPr>
+        <w:t>Greg Lemire</w:t>
+      </w:r>
+    </w:p>
+    <w:p/>
+    <w:p>
+      <w:pPr>
+        <w:pBdr>
+          <w:bottom w:val="single" w:sz="6" w:space="1" w:color="auto"/>
+        </w:pBdr>
+      </w:pPr>
+      <w:r>
+        <w:t>Nap Coordinator</w:t>
+      </w:r>
+    </w:p>
+    <w:p>
+      <w:pPr>
+        <w:rPr>
+          <w:i/>
+        </w:rPr>
+      </w:pPr>
+      <w:r>
+        <w:rPr>
+          <w:i/>
+        </w:rPr>
+        <w:t xml:space="preserve">Jack </w:t>
+      </w:r>
+      <w:proofErr w:type="spellStart"/>
+      <w:r>
+        <w:rPr>
+          <w:i/>
+        </w:rPr>
+        <w:t>D’Agostino</w:t>
+      </w:r>
+      <w:proofErr w:type="spellEnd"/>
+    </w:p>
+    <w:p/>
+    <w:p>
+      <w:pPr>
+        <w:pBdr>
+          <w:bottom w:val="single" w:sz="6" w:space="1" w:color="auto"/>
+        </w:pBdr>
+      </w:pPr>
+      <w:r>
+        <w:t>Squirrel Wrangler</w:t>
+      </w:r>
+    </w:p>
+    <w:p>
+      <w:pPr>
+        <w:rPr>
+          <w:i/>
+        </w:rPr>
+      </w:pPr>
+      <w:r>
+        <w:rPr>
+          <w:i/>
+        </w:rPr>
+        <w:t>Nate Cady</w:t>
+      </w:r>
+    </w:p>
+    <w:p/>
     <w:sectPr>
       <w:pgSz w:w="12240" w:h="15840"/>
       <w:pgMar w:top="1440" w:right="1440" w:bottom="1440" w:left="1440" w:header="720" w:footer="720" w:gutter="0"/>

</xml_diff>